<commit_message>
Resume v2. Pdf updated.
</commit_message>
<xml_diff>
--- a/gorovov_eng.docx
+++ b/gorovov_eng.docx
@@ -11,7 +11,7 @@
           <w:bCs/>
           <w:sz w:val="53"/>
           <w:szCs w:val="53"/>
-          <w:lang w:eastAsia="ru-RU"/>
+          <w:lang w:val="en-US" w:eastAsia="ru-RU"/>
         </w:rPr>
       </w:pPr>
       <w:proofErr w:type="spellStart"/>
@@ -22,7 +22,7 @@
           <w:bCs/>
           <w:sz w:val="53"/>
           <w:szCs w:val="53"/>
-          <w:lang w:eastAsia="ru-RU"/>
+          <w:lang w:val="en-US" w:eastAsia="ru-RU"/>
         </w:rPr>
         <w:t>Gorovov</w:t>
       </w:r>
@@ -34,21 +34,9 @@
           <w:bCs/>
           <w:sz w:val="53"/>
           <w:szCs w:val="53"/>
-          <w:lang w:eastAsia="ru-RU"/>
-        </w:rPr>
-        <w:t xml:space="preserve"> </w:t>
-      </w:r>
-      <w:proofErr w:type="spellStart"/>
-      <w:r>
-        <w:rPr>
-          <w:rFonts w:ascii="Times New Roman" w:eastAsia="Times New Roman" w:hAnsi="Times New Roman" w:cs="Times New Roman"/>
-          <w:b/>
-          <w:bCs/>
-          <w:sz w:val="53"/>
-          <w:szCs w:val="53"/>
-          <w:lang w:eastAsia="ru-RU"/>
-        </w:rPr>
-        <w:t>Sergey</w:t>
+          <w:lang w:val="en-US" w:eastAsia="ru-RU"/>
+        </w:rPr>
+        <w:t xml:space="preserve"> Sergey</w:t>
       </w:r>
     </w:p>
     <w:p>
@@ -60,10 +48,9 @@
           <w:spacing w:val="15"/>
           <w:sz w:val="24"/>
           <w:szCs w:val="21"/>
-          <w:lang w:eastAsia="ru-RU"/>
-        </w:rPr>
-      </w:pPr>
-      <w:proofErr w:type="spellEnd"/>
+          <w:lang w:val="en-US" w:eastAsia="ru-RU"/>
+        </w:rPr>
+      </w:pPr>
       <w:r>
         <w:rPr>
           <w:rFonts w:ascii="Times New Roman" w:eastAsia="Times New Roman" w:hAnsi="Times New Roman" w:cs="Times New Roman"/>
@@ -71,7 +58,7 @@
           <w:spacing w:val="15"/>
           <w:sz w:val="24"/>
           <w:szCs w:val="21"/>
-          <w:lang w:eastAsia="ru-RU"/>
+          <w:lang w:val="en-US" w:eastAsia="ru-RU"/>
         </w:rPr>
         <w:t>junior programmer</w:t>
       </w:r>
@@ -93,17 +80,35 @@
           <w:szCs w:val="21"/>
           <w:lang w:val="en-US" w:eastAsia="ru-RU"/>
         </w:rPr>
-        <w:t>I am a hobbyist programmer, and in 2019 I decided to take a step towards a programming career. I chose the Python programming language for the start and now I am focusing mainly on exploring it, but I am not stopping only at this language.</w:t>
-      </w:r>
-    </w:p>
-    <w:p>
-      <w:pPr>
-        <w:spacing w:after="0" w:line="360" w:lineRule="auto"/>
-        <w:rPr>
-          <w:rFonts w:ascii="Times New Roman" w:eastAsia="Times New Roman" w:hAnsi="Times New Roman" w:cs="Times New Roman"/>
-          <w:sz w:val="24"/>
-          <w:szCs w:val="21"/>
-          <w:lang w:eastAsia="ru-RU"/>
+        <w:t>I am a hobbyist programmer, and</w:t>
+      </w:r>
+      <w:r>
+        <w:rPr>
+          <w:rFonts w:ascii="Times New Roman" w:eastAsia="Times New Roman" w:hAnsi="Times New Roman" w:cs="Times New Roman"/>
+          <w:sz w:val="24"/>
+          <w:szCs w:val="21"/>
+          <w:lang w:val="en-US" w:eastAsia="ru-RU"/>
+        </w:rPr>
+        <w:t xml:space="preserve"> now</w:t>
+      </w:r>
+      <w:r>
+        <w:rPr>
+          <w:rFonts w:ascii="Times New Roman" w:eastAsia="Times New Roman" w:hAnsi="Times New Roman" w:cs="Times New Roman"/>
+          <w:sz w:val="24"/>
+          <w:szCs w:val="21"/>
+          <w:lang w:val="en-US" w:eastAsia="ru-RU"/>
+        </w:rPr>
+        <w:t xml:space="preserve"> I decided to take a step towards a programming career. I chose the Python programming language for the start and now I am focusing mainly on exploring it, but I am not stopping only at this language.</w:t>
+      </w:r>
+    </w:p>
+    <w:p>
+      <w:pPr>
+        <w:spacing w:after="0" w:line="360" w:lineRule="auto"/>
+        <w:rPr>
+          <w:rFonts w:ascii="Times New Roman" w:eastAsia="Times New Roman" w:hAnsi="Times New Roman" w:cs="Times New Roman"/>
+          <w:sz w:val="24"/>
+          <w:szCs w:val="21"/>
+          <w:lang w:val="en-US" w:eastAsia="ru-RU"/>
         </w:rPr>
       </w:pPr>
       <w:r>
@@ -149,7 +154,7 @@
           <w:rFonts w:ascii="Times New Roman" w:eastAsia="Times New Roman" w:hAnsi="Times New Roman" w:cs="Times New Roman"/>
           <w:sz w:val="24"/>
           <w:szCs w:val="21"/>
-          <w:lang w:eastAsia="ru-RU"/>
+          <w:lang w:val="en-US" w:eastAsia="ru-RU"/>
         </w:rPr>
         <w:t>(https://github.com/goserg).</w:t>
       </w:r>
@@ -215,534 +220,544 @@
           <w:szCs w:val="21"/>
           <w:lang w:val="en-US" w:eastAsia="ru-RU"/>
         </w:rPr>
-        <w:t>Familiar with Go, Java, HTML/CSS, Bootstrap, SQL, Design Patterns.</w:t>
-      </w:r>
-    </w:p>
-    <w:p>
-      <w:pPr>
-        <w:spacing w:before="240" w:after="0" w:line="360" w:lineRule="auto"/>
-        <w:rPr>
-          <w:rFonts w:ascii="Times New Roman" w:eastAsia="Times New Roman" w:hAnsi="Times New Roman" w:cs="Times New Roman"/>
-          <w:b/>
-          <w:sz w:val="24"/>
-          <w:szCs w:val="21"/>
-          <w:lang w:val="en-US" w:eastAsia="ru-RU"/>
-        </w:rPr>
-      </w:pPr>
-      <w:r>
-        <w:rPr>
-          <w:rFonts w:ascii="Times New Roman" w:eastAsia="Times New Roman" w:hAnsi="Times New Roman" w:cs="Times New Roman"/>
-          <w:b/>
-          <w:sz w:val="24"/>
-          <w:szCs w:val="21"/>
-          <w:lang w:val="en-US" w:eastAsia="ru-RU"/>
-        </w:rPr>
-        <w:t>Additional skills</w:t>
-      </w:r>
-    </w:p>
-    <w:p>
-      <w:pPr>
-        <w:spacing w:after="0" w:line="360" w:lineRule="auto"/>
-        <w:rPr>
-          <w:rFonts w:ascii="Times New Roman" w:eastAsia="Times New Roman" w:hAnsi="Times New Roman" w:cs="Times New Roman"/>
-          <w:sz w:val="24"/>
-          <w:szCs w:val="21"/>
-          <w:lang w:val="en-US" w:eastAsia="ru-RU"/>
-        </w:rPr>
-      </w:pPr>
-      <w:r>
-        <w:rPr>
-          <w:rFonts w:ascii="Times New Roman" w:eastAsia="Times New Roman" w:hAnsi="Times New Roman" w:cs="Times New Roman"/>
-          <w:sz w:val="24"/>
-          <w:szCs w:val="21"/>
-          <w:lang w:val="en-US" w:eastAsia="ru-RU"/>
-        </w:rPr>
-        <w:t>I am fluent in English, and easy to learn.</w:t>
-      </w:r>
-    </w:p>
-    <w:p>
-      <w:pPr>
-        <w:spacing w:before="240" w:after="0" w:line="360" w:lineRule="auto"/>
-        <w:rPr>
-          <w:rFonts w:ascii="Times New Roman" w:eastAsia="Times New Roman" w:hAnsi="Times New Roman" w:cs="Times New Roman"/>
-          <w:b/>
-          <w:sz w:val="24"/>
-          <w:szCs w:val="21"/>
-          <w:lang w:val="en-US" w:eastAsia="ru-RU"/>
-        </w:rPr>
-      </w:pPr>
-      <w:r>
-        <w:rPr>
-          <w:rFonts w:ascii="Times New Roman" w:eastAsia="Times New Roman" w:hAnsi="Times New Roman" w:cs="Times New Roman"/>
-          <w:b/>
-          <w:sz w:val="24"/>
-          <w:szCs w:val="21"/>
-          <w:lang w:val="en-US" w:eastAsia="ru-RU"/>
-        </w:rPr>
-        <w:t>Education</w:t>
-      </w:r>
-    </w:p>
-    <w:p>
-      <w:pPr>
-        <w:spacing w:after="0" w:line="360" w:lineRule="auto"/>
-        <w:rPr>
-          <w:rFonts w:ascii="Times New Roman" w:eastAsia="Times New Roman" w:hAnsi="Times New Roman" w:cs="Times New Roman"/>
-          <w:sz w:val="24"/>
-          <w:szCs w:val="21"/>
-          <w:lang w:val="en-US" w:eastAsia="ru-RU"/>
-        </w:rPr>
-      </w:pPr>
-      <w:r>
-        <w:rPr>
-          <w:rFonts w:ascii="Times New Roman" w:eastAsia="Times New Roman" w:hAnsi="Times New Roman" w:cs="Times New Roman"/>
-          <w:sz w:val="24"/>
-          <w:szCs w:val="21"/>
-          <w:lang w:val="en-US" w:eastAsia="ru-RU"/>
-        </w:rPr>
-        <w:t>2005-2010</w:t>
-      </w:r>
-    </w:p>
-    <w:p>
-      <w:pPr>
-        <w:spacing w:after="0" w:line="360" w:lineRule="auto"/>
-        <w:rPr>
-          <w:rFonts w:ascii="Times New Roman" w:eastAsia="Times New Roman" w:hAnsi="Times New Roman" w:cs="Times New Roman"/>
-          <w:sz w:val="24"/>
-          <w:szCs w:val="21"/>
-          <w:lang w:val="en-US" w:eastAsia="ru-RU"/>
-        </w:rPr>
-      </w:pPr>
-      <w:r>
-        <w:rPr>
-          <w:rFonts w:ascii="Times New Roman" w:eastAsia="Times New Roman" w:hAnsi="Times New Roman" w:cs="Times New Roman"/>
-          <w:sz w:val="24"/>
-          <w:szCs w:val="21"/>
-          <w:lang w:val="en-US" w:eastAsia="ru-RU"/>
-        </w:rPr>
-        <w:t>South Russian State Technical University (NPI)</w:t>
-      </w:r>
-    </w:p>
-    <w:p>
-      <w:pPr>
-        <w:spacing w:after="0" w:line="360" w:lineRule="auto"/>
-        <w:rPr>
-          <w:rFonts w:ascii="Times New Roman" w:eastAsia="Times New Roman" w:hAnsi="Times New Roman" w:cs="Times New Roman"/>
-          <w:sz w:val="24"/>
-          <w:szCs w:val="21"/>
-          <w:lang w:val="en-US" w:eastAsia="ru-RU"/>
-        </w:rPr>
-      </w:pPr>
-      <w:r>
-        <w:rPr>
-          <w:rFonts w:ascii="Times New Roman" w:eastAsia="Times New Roman" w:hAnsi="Times New Roman" w:cs="Times New Roman"/>
-          <w:sz w:val="24"/>
-          <w:szCs w:val="21"/>
-          <w:lang w:val="en-US" w:eastAsia="ru-RU"/>
-        </w:rPr>
-        <w:t>Engineer by specialty Energy supply for the industry.</w:t>
-      </w:r>
-    </w:p>
-    <w:p>
-      <w:pPr>
-        <w:spacing w:before="240" w:after="0" w:line="360" w:lineRule="auto"/>
-        <w:rPr>
-          <w:rFonts w:ascii="Times New Roman" w:eastAsia="Times New Roman" w:hAnsi="Times New Roman" w:cs="Times New Roman"/>
-          <w:b/>
-          <w:sz w:val="24"/>
-          <w:szCs w:val="21"/>
-          <w:lang w:val="en-US" w:eastAsia="ru-RU"/>
-        </w:rPr>
-      </w:pPr>
-      <w:r>
-        <w:rPr>
-          <w:rFonts w:ascii="Times New Roman" w:eastAsia="Times New Roman" w:hAnsi="Times New Roman" w:cs="Times New Roman"/>
-          <w:b/>
-          <w:sz w:val="24"/>
-          <w:szCs w:val="21"/>
-          <w:lang w:val="en-US" w:eastAsia="ru-RU"/>
-        </w:rPr>
-        <w:t xml:space="preserve">Work </w:t>
-      </w:r>
-      <w:r>
-        <w:rPr>
-          <w:rFonts w:ascii="Times New Roman" w:eastAsia="Times New Roman" w:hAnsi="Times New Roman" w:cs="Times New Roman"/>
-          <w:b/>
-          <w:sz w:val="24"/>
-          <w:szCs w:val="21"/>
-          <w:lang w:val="en-US" w:eastAsia="ru-RU"/>
-        </w:rPr>
-        <w:t>e</w:t>
-      </w:r>
-      <w:r>
-        <w:rPr>
-          <w:rFonts w:ascii="Times New Roman" w:eastAsia="Times New Roman" w:hAnsi="Times New Roman" w:cs="Times New Roman"/>
-          <w:b/>
-          <w:sz w:val="24"/>
-          <w:szCs w:val="21"/>
-          <w:lang w:val="en-US" w:eastAsia="ru-RU"/>
-        </w:rPr>
-        <w:t>xperience</w:t>
-      </w:r>
-    </w:p>
-    <w:p>
-      <w:pPr>
-        <w:spacing w:after="0" w:line="360" w:lineRule="auto"/>
-        <w:rPr>
-          <w:rFonts w:ascii="Times New Roman" w:eastAsia="Times New Roman" w:hAnsi="Times New Roman" w:cs="Times New Roman"/>
-          <w:sz w:val="24"/>
-          <w:szCs w:val="21"/>
-          <w:lang w:val="en-US" w:eastAsia="ru-RU"/>
-        </w:rPr>
-      </w:pPr>
-      <w:r>
-        <w:rPr>
-          <w:rFonts w:ascii="Times New Roman" w:eastAsia="Times New Roman" w:hAnsi="Times New Roman" w:cs="Times New Roman"/>
-          <w:sz w:val="24"/>
-          <w:szCs w:val="21"/>
-          <w:lang w:val="en-US" w:eastAsia="ru-RU"/>
-        </w:rPr>
-        <w:t>2019-...</w:t>
-      </w:r>
-    </w:p>
-    <w:p>
-      <w:pPr>
-        <w:spacing w:after="0" w:line="360" w:lineRule="auto"/>
-        <w:rPr>
-          <w:rFonts w:ascii="Times New Roman" w:eastAsia="Times New Roman" w:hAnsi="Times New Roman" w:cs="Times New Roman"/>
-          <w:sz w:val="24"/>
-          <w:szCs w:val="21"/>
-          <w:lang w:val="en-US" w:eastAsia="ru-RU"/>
-        </w:rPr>
-      </w:pPr>
-      <w:r>
-        <w:rPr>
-          <w:rFonts w:ascii="Times New Roman" w:eastAsia="Times New Roman" w:hAnsi="Times New Roman" w:cs="Times New Roman"/>
-          <w:sz w:val="24"/>
-          <w:szCs w:val="21"/>
-          <w:lang w:val="en-US" w:eastAsia="ru-RU"/>
-        </w:rPr>
-        <w:t>Designer engineer in PJSC "</w:t>
-      </w:r>
-      <w:proofErr w:type="spellStart"/>
-      <w:r>
-        <w:rPr>
-          <w:rFonts w:ascii="Times New Roman" w:eastAsia="Times New Roman" w:hAnsi="Times New Roman" w:cs="Times New Roman"/>
-          <w:sz w:val="24"/>
-          <w:szCs w:val="21"/>
-          <w:lang w:val="en-US" w:eastAsia="ru-RU"/>
-        </w:rPr>
-        <w:t>Cryogenmash</w:t>
-      </w:r>
-      <w:proofErr w:type="spellEnd"/>
-      <w:r>
-        <w:rPr>
-          <w:rFonts w:ascii="Times New Roman" w:eastAsia="Times New Roman" w:hAnsi="Times New Roman" w:cs="Times New Roman"/>
-          <w:sz w:val="24"/>
-          <w:szCs w:val="21"/>
-          <w:lang w:val="en-US" w:eastAsia="ru-RU"/>
-        </w:rPr>
-        <w:t>".</w:t>
-      </w:r>
-    </w:p>
-    <w:p>
-      <w:pPr>
-        <w:spacing w:after="0" w:line="360" w:lineRule="auto"/>
-        <w:rPr>
-          <w:rFonts w:ascii="Times New Roman" w:eastAsia="Times New Roman" w:hAnsi="Times New Roman" w:cs="Times New Roman"/>
-          <w:sz w:val="24"/>
-          <w:szCs w:val="21"/>
-          <w:lang w:val="en-US" w:eastAsia="ru-RU"/>
-        </w:rPr>
-      </w:pPr>
-      <w:r>
-        <w:rPr>
-          <w:rFonts w:ascii="Times New Roman" w:eastAsia="Times New Roman" w:hAnsi="Times New Roman" w:cs="Times New Roman"/>
-          <w:sz w:val="24"/>
-          <w:szCs w:val="21"/>
-          <w:lang w:val="en-US" w:eastAsia="ru-RU"/>
-        </w:rPr>
-        <w:t>Development of engineering documentation for the International Thermonuclear Experimental Reactor (ITER) project, design of 3D models in CATIA, supervision of subcontractors.</w:t>
-      </w:r>
-    </w:p>
-    <w:p>
-      <w:pPr>
-        <w:spacing w:after="0" w:line="360" w:lineRule="auto"/>
-        <w:rPr>
-          <w:rFonts w:ascii="Times New Roman" w:eastAsia="Times New Roman" w:hAnsi="Times New Roman" w:cs="Times New Roman"/>
-          <w:sz w:val="24"/>
-          <w:szCs w:val="21"/>
-          <w:lang w:val="en-US" w:eastAsia="ru-RU"/>
-        </w:rPr>
-      </w:pPr>
-    </w:p>
-    <w:p>
-      <w:pPr>
-        <w:spacing w:after="0" w:line="360" w:lineRule="auto"/>
-        <w:rPr>
-          <w:rFonts w:ascii="Times New Roman" w:eastAsia="Times New Roman" w:hAnsi="Times New Roman" w:cs="Times New Roman"/>
-          <w:sz w:val="24"/>
-          <w:szCs w:val="21"/>
-          <w:lang w:val="en-US" w:eastAsia="ru-RU"/>
-        </w:rPr>
-      </w:pPr>
-      <w:r>
-        <w:rPr>
-          <w:rFonts w:ascii="Times New Roman" w:eastAsia="Times New Roman" w:hAnsi="Times New Roman" w:cs="Times New Roman"/>
-          <w:sz w:val="24"/>
-          <w:szCs w:val="21"/>
-          <w:lang w:val="en-US" w:eastAsia="ru-RU"/>
-        </w:rPr>
-        <w:t>2010-2019</w:t>
-      </w:r>
-    </w:p>
-    <w:p>
-      <w:pPr>
-        <w:spacing w:after="0" w:line="360" w:lineRule="auto"/>
-        <w:rPr>
-          <w:rFonts w:ascii="Times New Roman" w:eastAsia="Times New Roman" w:hAnsi="Times New Roman" w:cs="Times New Roman"/>
-          <w:sz w:val="24"/>
-          <w:szCs w:val="21"/>
-          <w:lang w:val="en-US" w:eastAsia="ru-RU"/>
-        </w:rPr>
-      </w:pPr>
-      <w:r>
-        <w:rPr>
-          <w:rFonts w:ascii="Times New Roman" w:eastAsia="Times New Roman" w:hAnsi="Times New Roman" w:cs="Times New Roman"/>
-          <w:sz w:val="24"/>
-          <w:szCs w:val="21"/>
-          <w:lang w:val="en-US" w:eastAsia="ru-RU"/>
-        </w:rPr>
-        <w:t>Design engineer in JSC "</w:t>
-      </w:r>
-      <w:proofErr w:type="spellStart"/>
-      <w:r>
-        <w:rPr>
-          <w:rFonts w:ascii="Times New Roman" w:eastAsia="Times New Roman" w:hAnsi="Times New Roman" w:cs="Times New Roman"/>
-          <w:sz w:val="24"/>
-          <w:szCs w:val="21"/>
-          <w:lang w:val="en-US" w:eastAsia="ru-RU"/>
-        </w:rPr>
-        <w:t>TRTrans</w:t>
-      </w:r>
-      <w:proofErr w:type="spellEnd"/>
-      <w:r>
-        <w:rPr>
-          <w:rFonts w:ascii="Times New Roman" w:eastAsia="Times New Roman" w:hAnsi="Times New Roman" w:cs="Times New Roman"/>
-          <w:sz w:val="24"/>
-          <w:szCs w:val="21"/>
-          <w:lang w:val="en-US" w:eastAsia="ru-RU"/>
-        </w:rPr>
-        <w:t>" (Railway Transport Technologies).</w:t>
-      </w:r>
-    </w:p>
-    <w:p>
-      <w:pPr>
-        <w:spacing w:after="0" w:line="360" w:lineRule="auto"/>
-        <w:rPr>
-          <w:rFonts w:ascii="Times New Roman" w:eastAsia="Times New Roman" w:hAnsi="Times New Roman" w:cs="Times New Roman"/>
-          <w:sz w:val="24"/>
-          <w:szCs w:val="21"/>
-          <w:lang w:val="en-US" w:eastAsia="ru-RU"/>
-        </w:rPr>
-      </w:pPr>
-      <w:r>
-        <w:rPr>
-          <w:rFonts w:ascii="Times New Roman" w:eastAsia="Times New Roman" w:hAnsi="Times New Roman" w:cs="Times New Roman"/>
-          <w:sz w:val="24"/>
-          <w:szCs w:val="21"/>
-          <w:lang w:val="en-US" w:eastAsia="ru-RU"/>
-        </w:rPr>
-        <w:t>Development of engineering documentation for electric mounting of the electric locomotives of various types, design of 3D models in CATIA, designer supervision of the manufacturing.</w:t>
-      </w:r>
-    </w:p>
-    <w:p>
-      <w:pPr>
-        <w:spacing w:before="240" w:after="0" w:line="360" w:lineRule="auto"/>
-        <w:rPr>
-          <w:rFonts w:ascii="Times New Roman" w:eastAsia="Times New Roman" w:hAnsi="Times New Roman" w:cs="Times New Roman"/>
-          <w:b/>
-          <w:sz w:val="24"/>
-          <w:szCs w:val="21"/>
-          <w:lang w:eastAsia="ru-RU"/>
-        </w:rPr>
-      </w:pPr>
-      <w:proofErr w:type="spellStart"/>
-      <w:r>
-        <w:rPr>
-          <w:rFonts w:ascii="Times New Roman" w:eastAsia="Times New Roman" w:hAnsi="Times New Roman" w:cs="Times New Roman"/>
-          <w:b/>
-          <w:sz w:val="24"/>
-          <w:szCs w:val="21"/>
-          <w:lang w:eastAsia="ru-RU"/>
-        </w:rPr>
-        <w:t>Contacts</w:t>
-      </w:r>
-      <w:proofErr w:type="spellEnd"/>
-    </w:p>
-    <w:p>
-      <w:pPr>
-        <w:spacing w:after="0" w:line="360" w:lineRule="auto"/>
-        <w:rPr>
-          <w:rFonts w:ascii="Times New Roman" w:eastAsia="Times New Roman" w:hAnsi="Times New Roman" w:cs="Times New Roman"/>
-          <w:sz w:val="24"/>
-          <w:szCs w:val="21"/>
-          <w:lang w:eastAsia="ru-RU"/>
-        </w:rPr>
-      </w:pPr>
-      <w:r>
-        <w:rPr>
-          <w:rFonts w:ascii="Times New Roman" w:eastAsia="Times New Roman" w:hAnsi="Times New Roman" w:cs="Times New Roman"/>
-          <w:sz w:val="24"/>
-          <w:szCs w:val="21"/>
-          <w:lang w:eastAsia="ru-RU"/>
-        </w:rPr>
-        <w:t>т</w:t>
-      </w:r>
-      <w:r>
-        <w:rPr>
-          <w:rFonts w:ascii="Times New Roman" w:eastAsia="Times New Roman" w:hAnsi="Times New Roman" w:cs="Times New Roman"/>
-          <w:sz w:val="24"/>
-          <w:szCs w:val="21"/>
-          <w:lang w:eastAsia="ru-RU"/>
-        </w:rPr>
-        <w:t>. +7(977)961-60-09</w:t>
-      </w:r>
-      <w:r>
-        <w:rPr>
-          <w:rFonts w:ascii="Times New Roman" w:eastAsia="Times New Roman" w:hAnsi="Times New Roman" w:cs="Times New Roman"/>
-          <w:sz w:val="24"/>
-          <w:szCs w:val="21"/>
-          <w:lang w:eastAsia="ru-RU"/>
-        </w:rPr>
-        <w:br/>
-      </w:r>
-      <w:r>
-        <w:rPr>
-          <w:rFonts w:ascii="Times New Roman" w:eastAsia="Times New Roman" w:hAnsi="Times New Roman" w:cs="Times New Roman"/>
-          <w:sz w:val="24"/>
-          <w:szCs w:val="21"/>
-          <w:lang w:val="en-US" w:eastAsia="ru-RU"/>
-        </w:rPr>
-        <w:t>e</w:t>
-      </w:r>
-      <w:r>
-        <w:rPr>
-          <w:rFonts w:ascii="Times New Roman" w:eastAsia="Times New Roman" w:hAnsi="Times New Roman" w:cs="Times New Roman"/>
-          <w:sz w:val="24"/>
-          <w:szCs w:val="21"/>
-          <w:lang w:eastAsia="ru-RU"/>
-        </w:rPr>
-        <w:t>-</w:t>
-      </w:r>
-      <w:r>
-        <w:rPr>
-          <w:rFonts w:ascii="Times New Roman" w:eastAsia="Times New Roman" w:hAnsi="Times New Roman" w:cs="Times New Roman"/>
-          <w:sz w:val="24"/>
-          <w:szCs w:val="21"/>
-          <w:lang w:val="en-US" w:eastAsia="ru-RU"/>
-        </w:rPr>
-        <w:t>mail</w:t>
-      </w:r>
-      <w:r>
-        <w:rPr>
-          <w:rFonts w:ascii="Times New Roman" w:eastAsia="Times New Roman" w:hAnsi="Times New Roman" w:cs="Times New Roman"/>
-          <w:sz w:val="24"/>
-          <w:szCs w:val="21"/>
-          <w:lang w:eastAsia="ru-RU"/>
-        </w:rPr>
-        <w:t xml:space="preserve">: </w:t>
-      </w:r>
-      <w:proofErr w:type="spellStart"/>
-      <w:r>
-        <w:rPr>
-          <w:rFonts w:ascii="Times New Roman" w:eastAsia="Times New Roman" w:hAnsi="Times New Roman" w:cs="Times New Roman"/>
-          <w:sz w:val="24"/>
-          <w:szCs w:val="21"/>
-          <w:lang w:val="en-US" w:eastAsia="ru-RU"/>
-        </w:rPr>
-        <w:t>gor</w:t>
-      </w:r>
-      <w:proofErr w:type="spellEnd"/>
-      <w:r>
-        <w:rPr>
-          <w:rFonts w:ascii="Times New Roman" w:eastAsia="Times New Roman" w:hAnsi="Times New Roman" w:cs="Times New Roman"/>
-          <w:sz w:val="24"/>
-          <w:szCs w:val="21"/>
-          <w:lang w:eastAsia="ru-RU"/>
-        </w:rPr>
-        <w:t>-</w:t>
-      </w:r>
-      <w:proofErr w:type="spellStart"/>
-      <w:r>
-        <w:rPr>
-          <w:rFonts w:ascii="Times New Roman" w:eastAsia="Times New Roman" w:hAnsi="Times New Roman" w:cs="Times New Roman"/>
-          <w:sz w:val="24"/>
-          <w:szCs w:val="21"/>
-          <w:lang w:val="en-US" w:eastAsia="ru-RU"/>
-        </w:rPr>
-        <w:t>serg</w:t>
-      </w:r>
-      <w:proofErr w:type="spellEnd"/>
-      <w:r>
-        <w:rPr>
-          <w:rFonts w:ascii="Times New Roman" w:eastAsia="Times New Roman" w:hAnsi="Times New Roman" w:cs="Times New Roman"/>
-          <w:sz w:val="24"/>
-          <w:szCs w:val="21"/>
-          <w:lang w:eastAsia="ru-RU"/>
-        </w:rPr>
-        <w:t>@</w:t>
-      </w:r>
-      <w:r>
-        <w:rPr>
-          <w:rFonts w:ascii="Times New Roman" w:eastAsia="Times New Roman" w:hAnsi="Times New Roman" w:cs="Times New Roman"/>
-          <w:sz w:val="24"/>
-          <w:szCs w:val="21"/>
-          <w:lang w:val="en-US" w:eastAsia="ru-RU"/>
-        </w:rPr>
-        <w:t>bk</w:t>
-      </w:r>
-      <w:r>
-        <w:rPr>
-          <w:rFonts w:ascii="Times New Roman" w:eastAsia="Times New Roman" w:hAnsi="Times New Roman" w:cs="Times New Roman"/>
-          <w:sz w:val="24"/>
-          <w:szCs w:val="21"/>
-          <w:lang w:eastAsia="ru-RU"/>
-        </w:rPr>
-        <w:t>.</w:t>
-      </w:r>
-      <w:proofErr w:type="spellStart"/>
-      <w:r>
-        <w:rPr>
-          <w:rFonts w:ascii="Times New Roman" w:eastAsia="Times New Roman" w:hAnsi="Times New Roman" w:cs="Times New Roman"/>
-          <w:sz w:val="24"/>
-          <w:szCs w:val="21"/>
-          <w:lang w:val="en-US" w:eastAsia="ru-RU"/>
-        </w:rPr>
-        <w:t>ru</w:t>
-      </w:r>
-      <w:proofErr w:type="spellEnd"/>
-    </w:p>
-    <w:p>
-      <w:pPr>
-        <w:spacing w:after="0" w:line="360" w:lineRule="auto"/>
-        <w:rPr>
-          <w:rFonts w:ascii="Times New Roman" w:eastAsia="Times New Roman" w:hAnsi="Times New Roman" w:cs="Times New Roman"/>
-          <w:sz w:val="24"/>
-          <w:szCs w:val="21"/>
-          <w:lang w:val="en-US" w:eastAsia="ru-RU"/>
-        </w:rPr>
-      </w:pPr>
-      <w:r>
-        <w:rPr>
-          <w:rFonts w:ascii="Times New Roman" w:eastAsia="Times New Roman" w:hAnsi="Times New Roman" w:cs="Times New Roman"/>
-          <w:sz w:val="24"/>
-          <w:szCs w:val="21"/>
-          <w:lang w:val="en-US" w:eastAsia="ru-RU"/>
-        </w:rPr>
-        <w:t>Online resume</w:t>
+        <w:t xml:space="preserve">Familiar with </w:t>
+      </w:r>
+      <w:r>
+        <w:rPr>
+          <w:rFonts w:ascii="Times New Roman" w:eastAsia="Times New Roman" w:hAnsi="Times New Roman" w:cs="Times New Roman"/>
+          <w:sz w:val="24"/>
+          <w:szCs w:val="21"/>
+          <w:lang w:val="en-US" w:eastAsia="ru-RU"/>
+        </w:rPr>
+        <w:t xml:space="preserve">JavaScript, </w:t>
       </w:r>
       <w:bookmarkStart w:id="0" w:name="_GoBack"/>
       <w:bookmarkEnd w:id="0"/>
+      <w:r>
+        <w:rPr>
+          <w:rFonts w:ascii="Times New Roman" w:eastAsia="Times New Roman" w:hAnsi="Times New Roman" w:cs="Times New Roman"/>
+          <w:sz w:val="24"/>
+          <w:szCs w:val="21"/>
+          <w:lang w:val="en-US" w:eastAsia="ru-RU"/>
+        </w:rPr>
+        <w:t>Go, Java, HTML/CSS, Bootstrap, SQL, Design Patterns.</w:t>
+      </w:r>
+    </w:p>
+    <w:p>
+      <w:pPr>
+        <w:spacing w:before="240" w:after="0" w:line="360" w:lineRule="auto"/>
+        <w:rPr>
+          <w:rFonts w:ascii="Times New Roman" w:eastAsia="Times New Roman" w:hAnsi="Times New Roman" w:cs="Times New Roman"/>
+          <w:b/>
+          <w:sz w:val="24"/>
+          <w:szCs w:val="21"/>
+          <w:lang w:val="en-US" w:eastAsia="ru-RU"/>
+        </w:rPr>
+      </w:pPr>
+      <w:r>
+        <w:rPr>
+          <w:rFonts w:ascii="Times New Roman" w:eastAsia="Times New Roman" w:hAnsi="Times New Roman" w:cs="Times New Roman"/>
+          <w:b/>
+          <w:sz w:val="24"/>
+          <w:szCs w:val="21"/>
+          <w:lang w:val="en-US" w:eastAsia="ru-RU"/>
+        </w:rPr>
+        <w:t>Additional skills</w:t>
+      </w:r>
+    </w:p>
+    <w:p>
+      <w:pPr>
+        <w:spacing w:after="0" w:line="360" w:lineRule="auto"/>
+        <w:rPr>
+          <w:rFonts w:ascii="Times New Roman" w:eastAsia="Times New Roman" w:hAnsi="Times New Roman" w:cs="Times New Roman"/>
+          <w:sz w:val="24"/>
+          <w:szCs w:val="21"/>
+          <w:lang w:val="en-US" w:eastAsia="ru-RU"/>
+        </w:rPr>
+      </w:pPr>
+      <w:r>
+        <w:rPr>
+          <w:rFonts w:ascii="Times New Roman" w:eastAsia="Times New Roman" w:hAnsi="Times New Roman" w:cs="Times New Roman"/>
+          <w:sz w:val="24"/>
+          <w:szCs w:val="21"/>
+          <w:lang w:val="en-US" w:eastAsia="ru-RU"/>
+        </w:rPr>
+        <w:t>I am fluent in English, and easy to learn.</w:t>
+      </w:r>
+    </w:p>
+    <w:p>
+      <w:pPr>
+        <w:spacing w:before="240" w:after="0" w:line="360" w:lineRule="auto"/>
+        <w:rPr>
+          <w:rFonts w:ascii="Times New Roman" w:eastAsia="Times New Roman" w:hAnsi="Times New Roman" w:cs="Times New Roman"/>
+          <w:b/>
+          <w:sz w:val="24"/>
+          <w:szCs w:val="21"/>
+          <w:lang w:val="en-US" w:eastAsia="ru-RU"/>
+        </w:rPr>
+      </w:pPr>
+      <w:r>
+        <w:rPr>
+          <w:rFonts w:ascii="Times New Roman" w:eastAsia="Times New Roman" w:hAnsi="Times New Roman" w:cs="Times New Roman"/>
+          <w:b/>
+          <w:sz w:val="24"/>
+          <w:szCs w:val="21"/>
+          <w:lang w:val="en-US" w:eastAsia="ru-RU"/>
+        </w:rPr>
+        <w:t>Education</w:t>
+      </w:r>
+    </w:p>
+    <w:p>
+      <w:pPr>
+        <w:spacing w:after="0" w:line="360" w:lineRule="auto"/>
+        <w:rPr>
+          <w:rFonts w:ascii="Times New Roman" w:eastAsia="Times New Roman" w:hAnsi="Times New Roman" w:cs="Times New Roman"/>
+          <w:sz w:val="24"/>
+          <w:szCs w:val="21"/>
+          <w:lang w:val="en-US" w:eastAsia="ru-RU"/>
+        </w:rPr>
+      </w:pPr>
+      <w:r>
+        <w:rPr>
+          <w:rFonts w:ascii="Times New Roman" w:eastAsia="Times New Roman" w:hAnsi="Times New Roman" w:cs="Times New Roman"/>
+          <w:sz w:val="24"/>
+          <w:szCs w:val="21"/>
+          <w:lang w:val="en-US" w:eastAsia="ru-RU"/>
+        </w:rPr>
+        <w:t>2005-2010</w:t>
+      </w:r>
+    </w:p>
+    <w:p>
+      <w:pPr>
+        <w:spacing w:after="0" w:line="360" w:lineRule="auto"/>
+        <w:rPr>
+          <w:rFonts w:ascii="Times New Roman" w:eastAsia="Times New Roman" w:hAnsi="Times New Roman" w:cs="Times New Roman"/>
+          <w:sz w:val="24"/>
+          <w:szCs w:val="21"/>
+          <w:lang w:val="en-US" w:eastAsia="ru-RU"/>
+        </w:rPr>
+      </w:pPr>
+      <w:r>
+        <w:rPr>
+          <w:rFonts w:ascii="Times New Roman" w:eastAsia="Times New Roman" w:hAnsi="Times New Roman" w:cs="Times New Roman"/>
+          <w:sz w:val="24"/>
+          <w:szCs w:val="21"/>
+          <w:lang w:val="en-US" w:eastAsia="ru-RU"/>
+        </w:rPr>
+        <w:t>South Russian State Technical University (NPI)</w:t>
+      </w:r>
+    </w:p>
+    <w:p>
+      <w:pPr>
+        <w:spacing w:after="0" w:line="360" w:lineRule="auto"/>
+        <w:rPr>
+          <w:rFonts w:ascii="Times New Roman" w:eastAsia="Times New Roman" w:hAnsi="Times New Roman" w:cs="Times New Roman"/>
+          <w:sz w:val="24"/>
+          <w:szCs w:val="21"/>
+          <w:lang w:val="en-US" w:eastAsia="ru-RU"/>
+        </w:rPr>
+      </w:pPr>
+      <w:r>
+        <w:rPr>
+          <w:rFonts w:ascii="Times New Roman" w:eastAsia="Times New Roman" w:hAnsi="Times New Roman" w:cs="Times New Roman"/>
+          <w:sz w:val="24"/>
+          <w:szCs w:val="21"/>
+          <w:lang w:val="en-US" w:eastAsia="ru-RU"/>
+        </w:rPr>
+        <w:t>Engineer by specialty Energy supply for the industry.</w:t>
+      </w:r>
+    </w:p>
+    <w:p>
+      <w:pPr>
+        <w:spacing w:before="240" w:after="0" w:line="360" w:lineRule="auto"/>
+        <w:rPr>
+          <w:rFonts w:ascii="Times New Roman" w:eastAsia="Times New Roman" w:hAnsi="Times New Roman" w:cs="Times New Roman"/>
+          <w:b/>
+          <w:sz w:val="24"/>
+          <w:szCs w:val="21"/>
+          <w:lang w:val="en-US" w:eastAsia="ru-RU"/>
+        </w:rPr>
+      </w:pPr>
+      <w:r>
+        <w:rPr>
+          <w:rFonts w:ascii="Times New Roman" w:eastAsia="Times New Roman" w:hAnsi="Times New Roman" w:cs="Times New Roman"/>
+          <w:b/>
+          <w:sz w:val="24"/>
+          <w:szCs w:val="21"/>
+          <w:lang w:val="en-US" w:eastAsia="ru-RU"/>
+        </w:rPr>
+        <w:t xml:space="preserve">Work </w:t>
+      </w:r>
+      <w:r>
+        <w:rPr>
+          <w:rFonts w:ascii="Times New Roman" w:eastAsia="Times New Roman" w:hAnsi="Times New Roman" w:cs="Times New Roman"/>
+          <w:b/>
+          <w:sz w:val="24"/>
+          <w:szCs w:val="21"/>
+          <w:lang w:val="en-US" w:eastAsia="ru-RU"/>
+        </w:rPr>
+        <w:t>e</w:t>
+      </w:r>
+      <w:r>
+        <w:rPr>
+          <w:rFonts w:ascii="Times New Roman" w:eastAsia="Times New Roman" w:hAnsi="Times New Roman" w:cs="Times New Roman"/>
+          <w:b/>
+          <w:sz w:val="24"/>
+          <w:szCs w:val="21"/>
+          <w:lang w:val="en-US" w:eastAsia="ru-RU"/>
+        </w:rPr>
+        <w:t>xperience</w:t>
+      </w:r>
+    </w:p>
+    <w:p>
+      <w:pPr>
+        <w:spacing w:after="0" w:line="360" w:lineRule="auto"/>
+        <w:rPr>
+          <w:rFonts w:ascii="Times New Roman" w:eastAsia="Times New Roman" w:hAnsi="Times New Roman" w:cs="Times New Roman"/>
+          <w:sz w:val="24"/>
+          <w:szCs w:val="21"/>
+          <w:lang w:val="en-US" w:eastAsia="ru-RU"/>
+        </w:rPr>
+      </w:pPr>
+      <w:r>
+        <w:rPr>
+          <w:rFonts w:ascii="Times New Roman" w:eastAsia="Times New Roman" w:hAnsi="Times New Roman" w:cs="Times New Roman"/>
+          <w:sz w:val="24"/>
+          <w:szCs w:val="21"/>
+          <w:lang w:val="en-US" w:eastAsia="ru-RU"/>
+        </w:rPr>
+        <w:t>2019-...</w:t>
+      </w:r>
+    </w:p>
+    <w:p>
+      <w:pPr>
+        <w:spacing w:after="0" w:line="360" w:lineRule="auto"/>
+        <w:rPr>
+          <w:rFonts w:ascii="Times New Roman" w:eastAsia="Times New Roman" w:hAnsi="Times New Roman" w:cs="Times New Roman"/>
+          <w:sz w:val="24"/>
+          <w:szCs w:val="21"/>
+          <w:lang w:val="en-US" w:eastAsia="ru-RU"/>
+        </w:rPr>
+      </w:pPr>
+      <w:r>
+        <w:rPr>
+          <w:rFonts w:ascii="Times New Roman" w:eastAsia="Times New Roman" w:hAnsi="Times New Roman" w:cs="Times New Roman"/>
+          <w:sz w:val="24"/>
+          <w:szCs w:val="21"/>
+          <w:lang w:val="en-US" w:eastAsia="ru-RU"/>
+        </w:rPr>
+        <w:t>Designer engineer in PJSC "</w:t>
+      </w:r>
+      <w:proofErr w:type="spellStart"/>
+      <w:r>
+        <w:rPr>
+          <w:rFonts w:ascii="Times New Roman" w:eastAsia="Times New Roman" w:hAnsi="Times New Roman" w:cs="Times New Roman"/>
+          <w:sz w:val="24"/>
+          <w:szCs w:val="21"/>
+          <w:lang w:val="en-US" w:eastAsia="ru-RU"/>
+        </w:rPr>
+        <w:t>Cryogenmash</w:t>
+      </w:r>
+      <w:proofErr w:type="spellEnd"/>
+      <w:r>
+        <w:rPr>
+          <w:rFonts w:ascii="Times New Roman" w:eastAsia="Times New Roman" w:hAnsi="Times New Roman" w:cs="Times New Roman"/>
+          <w:sz w:val="24"/>
+          <w:szCs w:val="21"/>
+          <w:lang w:val="en-US" w:eastAsia="ru-RU"/>
+        </w:rPr>
+        <w:t>".</w:t>
+      </w:r>
+    </w:p>
+    <w:p>
+      <w:pPr>
+        <w:spacing w:after="0" w:line="360" w:lineRule="auto"/>
+        <w:rPr>
+          <w:rFonts w:ascii="Times New Roman" w:eastAsia="Times New Roman" w:hAnsi="Times New Roman" w:cs="Times New Roman"/>
+          <w:sz w:val="24"/>
+          <w:szCs w:val="21"/>
+          <w:lang w:val="en-US" w:eastAsia="ru-RU"/>
+        </w:rPr>
+      </w:pPr>
+      <w:r>
+        <w:rPr>
+          <w:rFonts w:ascii="Times New Roman" w:eastAsia="Times New Roman" w:hAnsi="Times New Roman" w:cs="Times New Roman"/>
+          <w:sz w:val="24"/>
+          <w:szCs w:val="21"/>
+          <w:lang w:val="en-US" w:eastAsia="ru-RU"/>
+        </w:rPr>
+        <w:t>Development of engineering documentation for the International Thermonuclear Experimental Reactor (ITER) project, design of 3D models in CATIA, supervision of subcontractors.</w:t>
+      </w:r>
+    </w:p>
+    <w:p>
+      <w:pPr>
+        <w:spacing w:after="0" w:line="360" w:lineRule="auto"/>
+        <w:rPr>
+          <w:rFonts w:ascii="Times New Roman" w:eastAsia="Times New Roman" w:hAnsi="Times New Roman" w:cs="Times New Roman"/>
+          <w:sz w:val="24"/>
+          <w:szCs w:val="21"/>
+          <w:lang w:val="en-US" w:eastAsia="ru-RU"/>
+        </w:rPr>
+      </w:pPr>
+    </w:p>
+    <w:p>
+      <w:pPr>
+        <w:spacing w:after="0" w:line="360" w:lineRule="auto"/>
+        <w:rPr>
+          <w:rFonts w:ascii="Times New Roman" w:eastAsia="Times New Roman" w:hAnsi="Times New Roman" w:cs="Times New Roman"/>
+          <w:sz w:val="24"/>
+          <w:szCs w:val="21"/>
+          <w:lang w:val="en-US" w:eastAsia="ru-RU"/>
+        </w:rPr>
+      </w:pPr>
+      <w:r>
+        <w:rPr>
+          <w:rFonts w:ascii="Times New Roman" w:eastAsia="Times New Roman" w:hAnsi="Times New Roman" w:cs="Times New Roman"/>
+          <w:sz w:val="24"/>
+          <w:szCs w:val="21"/>
+          <w:lang w:val="en-US" w:eastAsia="ru-RU"/>
+        </w:rPr>
+        <w:t>2010-2019</w:t>
+      </w:r>
+    </w:p>
+    <w:p>
+      <w:pPr>
+        <w:spacing w:after="0" w:line="360" w:lineRule="auto"/>
+        <w:rPr>
+          <w:rFonts w:ascii="Times New Roman" w:eastAsia="Times New Roman" w:hAnsi="Times New Roman" w:cs="Times New Roman"/>
+          <w:sz w:val="24"/>
+          <w:szCs w:val="21"/>
+          <w:lang w:val="en-US" w:eastAsia="ru-RU"/>
+        </w:rPr>
+      </w:pPr>
+      <w:r>
+        <w:rPr>
+          <w:rFonts w:ascii="Times New Roman" w:eastAsia="Times New Roman" w:hAnsi="Times New Roman" w:cs="Times New Roman"/>
+          <w:sz w:val="24"/>
+          <w:szCs w:val="21"/>
+          <w:lang w:val="en-US" w:eastAsia="ru-RU"/>
+        </w:rPr>
+        <w:t>Design engineer in JSC "</w:t>
+      </w:r>
+      <w:proofErr w:type="spellStart"/>
+      <w:r>
+        <w:rPr>
+          <w:rFonts w:ascii="Times New Roman" w:eastAsia="Times New Roman" w:hAnsi="Times New Roman" w:cs="Times New Roman"/>
+          <w:sz w:val="24"/>
+          <w:szCs w:val="21"/>
+          <w:lang w:val="en-US" w:eastAsia="ru-RU"/>
+        </w:rPr>
+        <w:t>TRTrans</w:t>
+      </w:r>
+      <w:proofErr w:type="spellEnd"/>
+      <w:r>
+        <w:rPr>
+          <w:rFonts w:ascii="Times New Roman" w:eastAsia="Times New Roman" w:hAnsi="Times New Roman" w:cs="Times New Roman"/>
+          <w:sz w:val="24"/>
+          <w:szCs w:val="21"/>
+          <w:lang w:val="en-US" w:eastAsia="ru-RU"/>
+        </w:rPr>
+        <w:t>" (Railway Transport Technologies).</w:t>
+      </w:r>
+    </w:p>
+    <w:p>
+      <w:pPr>
+        <w:spacing w:after="0" w:line="360" w:lineRule="auto"/>
+        <w:rPr>
+          <w:rFonts w:ascii="Times New Roman" w:eastAsia="Times New Roman" w:hAnsi="Times New Roman" w:cs="Times New Roman"/>
+          <w:sz w:val="24"/>
+          <w:szCs w:val="21"/>
+          <w:lang w:val="en-US" w:eastAsia="ru-RU"/>
+        </w:rPr>
+      </w:pPr>
+      <w:r>
+        <w:rPr>
+          <w:rFonts w:ascii="Times New Roman" w:eastAsia="Times New Roman" w:hAnsi="Times New Roman" w:cs="Times New Roman"/>
+          <w:sz w:val="24"/>
+          <w:szCs w:val="21"/>
+          <w:lang w:val="en-US" w:eastAsia="ru-RU"/>
+        </w:rPr>
+        <w:t>Development of engineering documentation for electric mounting of the electric locomotives of various types, design of 3D models in CATIA, designer supervision of the manufacturing.</w:t>
+      </w:r>
+    </w:p>
+    <w:p>
+      <w:pPr>
+        <w:spacing w:before="240" w:after="0" w:line="360" w:lineRule="auto"/>
+        <w:rPr>
+          <w:rFonts w:ascii="Times New Roman" w:eastAsia="Times New Roman" w:hAnsi="Times New Roman" w:cs="Times New Roman"/>
+          <w:b/>
+          <w:sz w:val="24"/>
+          <w:szCs w:val="21"/>
+          <w:lang w:val="en-US" w:eastAsia="ru-RU"/>
+        </w:rPr>
+      </w:pPr>
+      <w:r>
+        <w:rPr>
+          <w:rFonts w:ascii="Times New Roman" w:eastAsia="Times New Roman" w:hAnsi="Times New Roman" w:cs="Times New Roman"/>
+          <w:b/>
+          <w:sz w:val="24"/>
+          <w:szCs w:val="21"/>
+          <w:lang w:val="en-US" w:eastAsia="ru-RU"/>
+        </w:rPr>
+        <w:t>Contacts</w:t>
+      </w:r>
+    </w:p>
+    <w:p>
+      <w:pPr>
+        <w:spacing w:after="0" w:line="360" w:lineRule="auto"/>
+        <w:rPr>
+          <w:rFonts w:ascii="Times New Roman" w:eastAsia="Times New Roman" w:hAnsi="Times New Roman" w:cs="Times New Roman"/>
+          <w:sz w:val="24"/>
+          <w:szCs w:val="21"/>
+          <w:lang w:val="en-US" w:eastAsia="ru-RU"/>
+        </w:rPr>
+      </w:pPr>
+      <w:r>
+        <w:rPr>
+          <w:rFonts w:ascii="Times New Roman" w:eastAsia="Times New Roman" w:hAnsi="Times New Roman" w:cs="Times New Roman"/>
+          <w:sz w:val="24"/>
+          <w:szCs w:val="21"/>
+          <w:lang w:eastAsia="ru-RU"/>
+        </w:rPr>
+        <w:t>т</w:t>
+      </w:r>
+      <w:r>
+        <w:rPr>
+          <w:rFonts w:ascii="Times New Roman" w:eastAsia="Times New Roman" w:hAnsi="Times New Roman" w:cs="Times New Roman"/>
+          <w:sz w:val="24"/>
+          <w:szCs w:val="21"/>
+          <w:lang w:val="en-US" w:eastAsia="ru-RU"/>
+        </w:rPr>
+        <w:t>. +7(977)961-60-09</w:t>
+      </w:r>
+      <w:r>
+        <w:rPr>
+          <w:rFonts w:ascii="Times New Roman" w:eastAsia="Times New Roman" w:hAnsi="Times New Roman" w:cs="Times New Roman"/>
+          <w:sz w:val="24"/>
+          <w:szCs w:val="21"/>
+          <w:lang w:val="en-US" w:eastAsia="ru-RU"/>
+        </w:rPr>
+        <w:br/>
+      </w:r>
+      <w:r>
+        <w:rPr>
+          <w:rFonts w:ascii="Times New Roman" w:eastAsia="Times New Roman" w:hAnsi="Times New Roman" w:cs="Times New Roman"/>
+          <w:sz w:val="24"/>
+          <w:szCs w:val="21"/>
+          <w:lang w:val="en-US" w:eastAsia="ru-RU"/>
+        </w:rPr>
+        <w:t>e</w:t>
+      </w:r>
+      <w:r>
+        <w:rPr>
+          <w:rFonts w:ascii="Times New Roman" w:eastAsia="Times New Roman" w:hAnsi="Times New Roman" w:cs="Times New Roman"/>
+          <w:sz w:val="24"/>
+          <w:szCs w:val="21"/>
+          <w:lang w:val="en-US" w:eastAsia="ru-RU"/>
+        </w:rPr>
+        <w:t>-</w:t>
+      </w:r>
+      <w:r>
+        <w:rPr>
+          <w:rFonts w:ascii="Times New Roman" w:eastAsia="Times New Roman" w:hAnsi="Times New Roman" w:cs="Times New Roman"/>
+          <w:sz w:val="24"/>
+          <w:szCs w:val="21"/>
+          <w:lang w:val="en-US" w:eastAsia="ru-RU"/>
+        </w:rPr>
+        <w:t>mail</w:t>
+      </w:r>
+      <w:r>
+        <w:rPr>
+          <w:rFonts w:ascii="Times New Roman" w:eastAsia="Times New Roman" w:hAnsi="Times New Roman" w:cs="Times New Roman"/>
+          <w:sz w:val="24"/>
+          <w:szCs w:val="21"/>
+          <w:lang w:val="en-US" w:eastAsia="ru-RU"/>
+        </w:rPr>
+        <w:t xml:space="preserve">: </w:t>
+      </w:r>
+      <w:r>
+        <w:rPr>
+          <w:rFonts w:ascii="Times New Roman" w:eastAsia="Times New Roman" w:hAnsi="Times New Roman" w:cs="Times New Roman"/>
+          <w:sz w:val="24"/>
+          <w:szCs w:val="21"/>
+          <w:lang w:val="en-US" w:eastAsia="ru-RU"/>
+        </w:rPr>
+        <w:t>gor</w:t>
+      </w:r>
+      <w:r>
+        <w:rPr>
+          <w:rFonts w:ascii="Times New Roman" w:eastAsia="Times New Roman" w:hAnsi="Times New Roman" w:cs="Times New Roman"/>
+          <w:sz w:val="24"/>
+          <w:szCs w:val="21"/>
+          <w:lang w:val="en-US" w:eastAsia="ru-RU"/>
+        </w:rPr>
+        <w:t>-</w:t>
+      </w:r>
+      <w:r>
+        <w:rPr>
+          <w:rFonts w:ascii="Times New Roman" w:eastAsia="Times New Roman" w:hAnsi="Times New Roman" w:cs="Times New Roman"/>
+          <w:sz w:val="24"/>
+          <w:szCs w:val="21"/>
+          <w:lang w:val="en-US" w:eastAsia="ru-RU"/>
+        </w:rPr>
+        <w:t>serg</w:t>
+      </w:r>
+      <w:r>
+        <w:rPr>
+          <w:rFonts w:ascii="Times New Roman" w:eastAsia="Times New Roman" w:hAnsi="Times New Roman" w:cs="Times New Roman"/>
+          <w:sz w:val="24"/>
+          <w:szCs w:val="21"/>
+          <w:lang w:val="en-US" w:eastAsia="ru-RU"/>
+        </w:rPr>
+        <w:t>@</w:t>
+      </w:r>
+      <w:r>
+        <w:rPr>
+          <w:rFonts w:ascii="Times New Roman" w:eastAsia="Times New Roman" w:hAnsi="Times New Roman" w:cs="Times New Roman"/>
+          <w:sz w:val="24"/>
+          <w:szCs w:val="21"/>
+          <w:lang w:val="en-US" w:eastAsia="ru-RU"/>
+        </w:rPr>
+        <w:t>bk</w:t>
+      </w:r>
+      <w:r>
+        <w:rPr>
+          <w:rFonts w:ascii="Times New Roman" w:eastAsia="Times New Roman" w:hAnsi="Times New Roman" w:cs="Times New Roman"/>
+          <w:sz w:val="24"/>
+          <w:szCs w:val="21"/>
+          <w:lang w:val="en-US" w:eastAsia="ru-RU"/>
+        </w:rPr>
+        <w:t>.</w:t>
+      </w:r>
+      <w:r>
+        <w:rPr>
+          <w:rFonts w:ascii="Times New Roman" w:eastAsia="Times New Roman" w:hAnsi="Times New Roman" w:cs="Times New Roman"/>
+          <w:sz w:val="24"/>
+          <w:szCs w:val="21"/>
+          <w:lang w:val="en-US" w:eastAsia="ru-RU"/>
+        </w:rPr>
+        <w:t>ru</w:t>
+      </w:r>
+    </w:p>
+    <w:p>
+      <w:pPr>
+        <w:spacing w:after="0" w:line="360" w:lineRule="auto"/>
+        <w:rPr>
+          <w:rFonts w:ascii="Times New Roman" w:eastAsia="Times New Roman" w:hAnsi="Times New Roman" w:cs="Times New Roman"/>
+          <w:sz w:val="24"/>
+          <w:szCs w:val="21"/>
+          <w:lang w:val="en-US" w:eastAsia="ru-RU"/>
+        </w:rPr>
+      </w:pPr>
+      <w:r>
+        <w:rPr>
+          <w:rFonts w:ascii="Times New Roman" w:eastAsia="Times New Roman" w:hAnsi="Times New Roman" w:cs="Times New Roman"/>
+          <w:sz w:val="24"/>
+          <w:szCs w:val="21"/>
+          <w:lang w:val="en-US" w:eastAsia="ru-RU"/>
+        </w:rPr>
+        <w:t>Online resume</w:t>
+      </w:r>
       <w:r>
         <w:rPr>
           <w:rFonts w:ascii="Times New Roman" w:eastAsia="Times New Roman" w:hAnsi="Times New Roman" w:cs="Times New Roman"/>

</xml_diff>